<commit_message>
alterei oq eu fiz
</commit_message>
<xml_diff>
--- a/Contextualização (texto).docx
+++ b/Contextualização (texto).docx
@@ -35,14 +35,6 @@
                 <w:szCs w:val="24"/>
               </w:rPr>
               <w:t>Taiza de Sousa Marques</w:t>
-            </w:r>
-            <w:r>
-              <w:rPr>
-                <w:rFonts w:ascii="Arial" w:hAnsi="Arial" w:cs="Arial"/>
-                <w:sz w:val="24"/>
-                <w:szCs w:val="24"/>
-              </w:rPr>
-              <w:t>.</w:t>
             </w:r>
             <w:bookmarkStart w:id="0" w:name="_GoBack"/>
             <w:bookmarkEnd w:id="0"/>
@@ -2891,8 +2883,11 @@
     <w:lsdException w:name="Table 3D effects 3" w:semiHidden="1" w:unhideWhenUsed="1"/>
     <w:lsdException w:name="Table Contemporary" w:semiHidden="1" w:unhideWhenUsed="1"/>
     <w:lsdException w:name="Table Elegant" w:semiHidden="1" w:unhideWhenUsed="1"/>
+    <w:lsdException w:name="Table Professional" w:semiHidden="1" w:unhideWhenUsed="1"/>
     <w:lsdException w:name="Table Subtle 1" w:semiHidden="1" w:unhideWhenUsed="1"/>
     <w:lsdException w:name="Table Subtle 2" w:semiHidden="1" w:unhideWhenUsed="1"/>
+    <w:lsdException w:name="Table Web 1" w:semiHidden="1" w:unhideWhenUsed="1"/>
+    <w:lsdException w:name="Table Web 2" w:semiHidden="1" w:unhideWhenUsed="1"/>
     <w:lsdException w:name="Table Web 3" w:semiHidden="1" w:unhideWhenUsed="1"/>
     <w:lsdException w:name="Balloon Text" w:semiHidden="1" w:unhideWhenUsed="1"/>
     <w:lsdException w:name="Table Grid" w:uiPriority="39"/>

</xml_diff>